<commit_message>
Intro and Trade, descriptive texts
</commit_message>
<xml_diff>
--- a/Introducing.docx
+++ b/Introducing.docx
@@ -117,17 +117,7 @@
           <w:szCs w:val="18"/>
           <w:lang w:val="en-AU" w:eastAsia="de-DE"/>
         </w:rPr>
-        <w:t>In the ever-growing world</w:t>
-      </w:r>
-      <w:r>
-        <w:rPr>
-          <w:rFonts w:ascii="Arial" w:eastAsia="Times New Roman" w:hAnsi="Arial" w:cs="Arial"/>
-          <w:color w:val="000000"/>
-          <w:sz w:val="24"/>
-          <w:szCs w:val="18"/>
-          <w:lang w:val="en-AU" w:eastAsia="de-DE"/>
-        </w:rPr>
-        <w:t xml:space="preserve"> of cryptocurrencies, the market has also evolved into many different directions at several points in time.</w:t>
+        <w:t>In the ever-growing world of cryptocurrencies, the market has also evolved into many different directions at several points in time.</w:t>
       </w:r>
       <w:r>
         <w:rPr>
@@ -315,7 +305,111 @@
           <w:szCs w:val="18"/>
           <w:lang w:val="en-AU" w:eastAsia="de-DE"/>
         </w:rPr>
-        <w:t xml:space="preserve"> UI that allows easy purchase of said contracts as well as the trading of these.</w:t>
+        <w:t xml:space="preserve"> UI that allows easy purchase of said contracts as well as the trading of </w:t>
+      </w:r>
+      <w:proofErr w:type="spellStart"/>
+      <w:r>
+        <w:rPr>
+          <w:rFonts w:ascii="Arial" w:eastAsia="Times New Roman" w:hAnsi="Arial" w:cs="Arial"/>
+          <w:color w:val="000000"/>
+          <w:sz w:val="24"/>
+          <w:szCs w:val="18"/>
+          <w:lang w:val="en-AU" w:eastAsia="de-DE"/>
+        </w:rPr>
+        <w:t>t</w:t>
+      </w:r>
+      <w:r>
+        <w:rPr>
+          <w:rFonts w:ascii="Arial" w:eastAsia="Times New Roman" w:hAnsi="Arial" w:cs="Arial"/>
+          <w:color w:val="000000"/>
+          <w:sz w:val="24"/>
+          <w:szCs w:val="18"/>
+          <w:lang w:val="en-AU" w:eastAsia="de-DE"/>
+        </w:rPr>
+        <w:t>hr</w:t>
+      </w:r>
+      <w:proofErr w:type="spellEnd"/>
+      <w:r>
+        <w:rPr>
+          <w:rFonts w:ascii="Arial" w:eastAsia="Times New Roman" w:hAnsi="Arial" w:cs="Arial"/>
+          <w:color w:val="000000"/>
+          <w:sz w:val="24"/>
+          <w:szCs w:val="18"/>
+          <w:lang w:val="en-AU" w:eastAsia="de-DE"/>
+        </w:rPr>
+        <w:t xml:space="preserve"> same. Whilst users can trade a portion of the contracts (2-year contracts), a second </w:t>
+      </w:r>
+      <w:r>
+        <w:rPr>
+          <w:rFonts w:ascii="Arial" w:eastAsia="Times New Roman" w:hAnsi="Arial" w:cs="Arial"/>
+          <w:color w:val="000000"/>
+          <w:sz w:val="24"/>
+          <w:szCs w:val="18"/>
+          <w:lang w:val="en-AU" w:eastAsia="de-DE"/>
+        </w:rPr>
+        <w:t xml:space="preserve">mining </w:t>
+      </w:r>
+      <w:r>
+        <w:rPr>
+          <w:rFonts w:ascii="Arial" w:eastAsia="Times New Roman" w:hAnsi="Arial" w:cs="Arial"/>
+          <w:color w:val="000000"/>
+          <w:sz w:val="24"/>
+          <w:szCs w:val="18"/>
+          <w:lang w:val="en-AU" w:eastAsia="de-DE"/>
+        </w:rPr>
+        <w:t>contract type expiring after 4 years will also be buyable within the ODEON Mine platform.</w:t>
+      </w:r>
+      <w:r>
+        <w:rPr>
+          <w:rFonts w:ascii="Arial" w:eastAsia="Times New Roman" w:hAnsi="Arial" w:cs="Arial"/>
+          <w:color w:val="000000"/>
+          <w:sz w:val="24"/>
+          <w:szCs w:val="18"/>
+          <w:lang w:val="en-AU" w:eastAsia="de-DE"/>
+        </w:rPr>
+        <w:t xml:space="preserve"> This one, however, cannot be traded, but therefore offers advantages (i.e., a </w:t>
+      </w:r>
+      <w:proofErr w:type="spellStart"/>
+      <w:r>
+        <w:rPr>
+          <w:rFonts w:ascii="Arial" w:eastAsia="Times New Roman" w:hAnsi="Arial" w:cs="Arial"/>
+          <w:color w:val="000000"/>
+          <w:sz w:val="24"/>
+          <w:szCs w:val="18"/>
+          <w:lang w:val="en-AU" w:eastAsia="de-DE"/>
+        </w:rPr>
+        <w:t>percentual</w:t>
+      </w:r>
+      <w:proofErr w:type="spellEnd"/>
+      <w:r>
+        <w:rPr>
+          <w:rFonts w:ascii="Arial" w:eastAsia="Times New Roman" w:hAnsi="Arial" w:cs="Arial"/>
+          <w:color w:val="000000"/>
+          <w:sz w:val="24"/>
+          <w:szCs w:val="18"/>
+          <w:lang w:val="en-AU" w:eastAsia="de-DE"/>
+        </w:rPr>
+        <w:t xml:space="preserve"> </w:t>
+      </w:r>
+      <w:r>
+        <w:rPr>
+          <w:rFonts w:ascii="Arial" w:eastAsia="Times New Roman" w:hAnsi="Arial" w:cs="Arial"/>
+          <w:color w:val="000000"/>
+          <w:sz w:val="24"/>
+          <w:szCs w:val="18"/>
+          <w:lang w:val="en-AU" w:eastAsia="de-DE"/>
+        </w:rPr>
+        <w:t>bonus for loyal customers</w:t>
+      </w:r>
+      <w:r>
+        <w:rPr>
+          <w:rFonts w:ascii="Arial" w:eastAsia="Times New Roman" w:hAnsi="Arial" w:cs="Arial"/>
+          <w:color w:val="000000"/>
+          <w:sz w:val="24"/>
+          <w:szCs w:val="18"/>
+          <w:lang w:val="en-AU" w:eastAsia="de-DE"/>
+        </w:rPr>
+        <w:t>) over the shorter-lasting one.</w:t>
       </w:r>
     </w:p>
     <w:p>
@@ -331,8 +425,318 @@
           <w:lang w:val="en-AU" w:eastAsia="de-DE"/>
         </w:rPr>
       </w:pPr>
+    </w:p>
+    <w:p>
+      <w:pPr>
+        <w:shd w:val="clear" w:color="auto" w:fill="FFFFFF"/>
+        <w:spacing w:after="0" w:line="240" w:lineRule="auto"/>
+        <w:ind w:left="360"/>
+        <w:rPr>
+          <w:rFonts w:ascii="Arial" w:eastAsia="Times New Roman" w:hAnsi="Arial" w:cs="Arial"/>
+          <w:color w:val="000000"/>
+          <w:sz w:val="24"/>
+          <w:szCs w:val="18"/>
+          <w:lang w:eastAsia="de-DE"/>
+        </w:rPr>
+      </w:pPr>
+      <w:r>
+        <w:rPr>
+          <w:rFonts w:ascii="Arial" w:eastAsia="Times New Roman" w:hAnsi="Arial" w:cs="Arial"/>
+          <w:color w:val="000000"/>
+          <w:sz w:val="24"/>
+          <w:szCs w:val="18"/>
+          <w:lang w:eastAsia="de-DE"/>
+        </w:rPr>
+        <w:t>&lt;Warum Trade? -&gt; Leute wo</w:t>
+      </w:r>
       <w:bookmarkStart w:id="0" w:name="_GoBack"/>
       <w:bookmarkEnd w:id="0"/>
+      <w:r>
+        <w:rPr>
+          <w:rFonts w:ascii="Arial" w:eastAsia="Times New Roman" w:hAnsi="Arial" w:cs="Arial"/>
+          <w:color w:val="000000"/>
+          <w:sz w:val="24"/>
+          <w:szCs w:val="18"/>
+          <w:lang w:eastAsia="de-DE"/>
+        </w:rPr>
+        <w:t>llen m</w:t>
+      </w:r>
+      <w:r>
+        <w:rPr>
+          <w:rFonts w:ascii="Arial" w:eastAsia="Times New Roman" w:hAnsi="Arial" w:cs="Arial"/>
+          <w:color w:val="000000"/>
+          <w:sz w:val="24"/>
+          <w:szCs w:val="18"/>
+          <w:lang w:eastAsia="de-DE"/>
+        </w:rPr>
+        <w:t xml:space="preserve">it Mining </w:t>
+      </w:r>
+      <w:r>
+        <w:rPr>
+          <w:rFonts w:ascii="Arial" w:eastAsia="Times New Roman" w:hAnsi="Arial" w:cs="Arial"/>
+          <w:color w:val="000000"/>
+          <w:sz w:val="24"/>
+          <w:szCs w:val="18"/>
+          <w:lang w:eastAsia="de-DE"/>
+        </w:rPr>
+        <w:t>Geld</w:t>
+      </w:r>
+      <w:r>
+        <w:rPr>
+          <w:rFonts w:ascii="Arial" w:eastAsia="Times New Roman" w:hAnsi="Arial" w:cs="Arial"/>
+          <w:color w:val="000000"/>
+          <w:sz w:val="24"/>
+          <w:szCs w:val="18"/>
+          <w:lang w:eastAsia="de-DE"/>
+        </w:rPr>
+        <w:t xml:space="preserve"> verdienen, aber sich nicht zwangsläufig an exakt einen </w:t>
+      </w:r>
+      <w:proofErr w:type="spellStart"/>
+      <w:r>
+        <w:rPr>
+          <w:rFonts w:ascii="Arial" w:eastAsia="Times New Roman" w:hAnsi="Arial" w:cs="Arial"/>
+          <w:color w:val="000000"/>
+          <w:sz w:val="24"/>
+          <w:szCs w:val="18"/>
+          <w:lang w:eastAsia="de-DE"/>
+        </w:rPr>
+        <w:t>coin</w:t>
+      </w:r>
+      <w:proofErr w:type="spellEnd"/>
+      <w:r>
+        <w:rPr>
+          <w:rFonts w:ascii="Arial" w:eastAsia="Times New Roman" w:hAnsi="Arial" w:cs="Arial"/>
+          <w:color w:val="000000"/>
+          <w:sz w:val="24"/>
+          <w:szCs w:val="18"/>
+          <w:lang w:eastAsia="de-DE"/>
+        </w:rPr>
+        <w:t xml:space="preserve"> binden (</w:t>
+      </w:r>
+      <w:proofErr w:type="spellStart"/>
+      <w:r>
+        <w:rPr>
+          <w:rFonts w:ascii="Arial" w:eastAsia="Times New Roman" w:hAnsi="Arial" w:cs="Arial"/>
+          <w:color w:val="000000"/>
+          <w:sz w:val="24"/>
+          <w:szCs w:val="18"/>
+          <w:lang w:eastAsia="de-DE"/>
+        </w:rPr>
+        <w:t>bzw</w:t>
+      </w:r>
+      <w:proofErr w:type="spellEnd"/>
+      <w:r>
+        <w:rPr>
+          <w:rFonts w:ascii="Arial" w:eastAsia="Times New Roman" w:hAnsi="Arial" w:cs="Arial"/>
+          <w:color w:val="000000"/>
+          <w:sz w:val="24"/>
+          <w:szCs w:val="18"/>
+          <w:lang w:eastAsia="de-DE"/>
+        </w:rPr>
+        <w:t xml:space="preserve"> vor allem: wollen immer den </w:t>
+      </w:r>
+      <w:proofErr w:type="spellStart"/>
+      <w:r>
+        <w:rPr>
+          <w:rFonts w:ascii="Arial" w:eastAsia="Times New Roman" w:hAnsi="Arial" w:cs="Arial"/>
+          <w:color w:val="000000"/>
+          <w:sz w:val="24"/>
+          <w:szCs w:val="18"/>
+          <w:lang w:eastAsia="de-DE"/>
+        </w:rPr>
+        <w:t>profitablsten</w:t>
+      </w:r>
+      <w:proofErr w:type="spellEnd"/>
+      <w:r>
+        <w:rPr>
+          <w:rFonts w:ascii="Arial" w:eastAsia="Times New Roman" w:hAnsi="Arial" w:cs="Arial"/>
+          <w:color w:val="000000"/>
+          <w:sz w:val="24"/>
+          <w:szCs w:val="18"/>
+          <w:lang w:eastAsia="de-DE"/>
+        </w:rPr>
+        <w:t xml:space="preserve"> </w:t>
+      </w:r>
+      <w:proofErr w:type="spellStart"/>
+      <w:r>
+        <w:rPr>
+          <w:rFonts w:ascii="Arial" w:eastAsia="Times New Roman" w:hAnsi="Arial" w:cs="Arial"/>
+          <w:color w:val="000000"/>
+          <w:sz w:val="24"/>
+          <w:szCs w:val="18"/>
+          <w:lang w:eastAsia="de-DE"/>
+        </w:rPr>
+        <w:t>coin</w:t>
+      </w:r>
+      <w:proofErr w:type="spellEnd"/>
+      <w:r>
+        <w:rPr>
+          <w:rFonts w:ascii="Arial" w:eastAsia="Times New Roman" w:hAnsi="Arial" w:cs="Arial"/>
+          <w:color w:val="000000"/>
+          <w:sz w:val="24"/>
+          <w:szCs w:val="18"/>
+          <w:lang w:eastAsia="de-DE"/>
+        </w:rPr>
+        <w:t xml:space="preserve"> </w:t>
+      </w:r>
+      <w:proofErr w:type="spellStart"/>
+      <w:r>
+        <w:rPr>
+          <w:rFonts w:ascii="Arial" w:eastAsia="Times New Roman" w:hAnsi="Arial" w:cs="Arial"/>
+          <w:color w:val="000000"/>
+          <w:sz w:val="24"/>
+          <w:szCs w:val="18"/>
+          <w:lang w:eastAsia="de-DE"/>
+        </w:rPr>
+        <w:t>minen</w:t>
+      </w:r>
+      <w:proofErr w:type="spellEnd"/>
+      <w:r>
+        <w:rPr>
+          <w:rFonts w:ascii="Arial" w:eastAsia="Times New Roman" w:hAnsi="Arial" w:cs="Arial"/>
+          <w:color w:val="000000"/>
+          <w:sz w:val="24"/>
+          <w:szCs w:val="18"/>
+          <w:lang w:eastAsia="de-DE"/>
+        </w:rPr>
+        <w:t>)</w:t>
+      </w:r>
+      <w:r>
+        <w:rPr>
+          <w:rFonts w:ascii="Arial" w:eastAsia="Times New Roman" w:hAnsi="Arial" w:cs="Arial"/>
+          <w:color w:val="000000"/>
+          <w:sz w:val="24"/>
+          <w:szCs w:val="18"/>
+          <w:lang w:eastAsia="de-DE"/>
+        </w:rPr>
+        <w:t>&gt;</w:t>
+      </w:r>
+    </w:p>
+    <w:p>
+      <w:pPr>
+        <w:shd w:val="clear" w:color="auto" w:fill="FFFFFF"/>
+        <w:spacing w:after="0" w:line="240" w:lineRule="auto"/>
+        <w:ind w:left="360"/>
+        <w:rPr>
+          <w:rFonts w:ascii="Arial" w:eastAsia="Times New Roman" w:hAnsi="Arial" w:cs="Arial"/>
+          <w:color w:val="000000"/>
+          <w:sz w:val="24"/>
+          <w:szCs w:val="18"/>
+          <w:lang w:eastAsia="de-DE"/>
+        </w:rPr>
+      </w:pPr>
+      <w:r>
+        <w:rPr>
+          <w:rFonts w:ascii="Arial" w:eastAsia="Times New Roman" w:hAnsi="Arial" w:cs="Arial"/>
+          <w:color w:val="000000"/>
+          <w:sz w:val="24"/>
+          <w:szCs w:val="18"/>
+          <w:lang w:eastAsia="de-DE"/>
+        </w:rPr>
+        <w:t>&lt;Unterschiede zur Konkurrenz (</w:t>
+      </w:r>
+      <w:proofErr w:type="spellStart"/>
+      <w:r>
+        <w:rPr>
+          <w:rFonts w:ascii="Arial" w:eastAsia="Times New Roman" w:hAnsi="Arial" w:cs="Arial"/>
+          <w:color w:val="000000"/>
+          <w:sz w:val="24"/>
+          <w:szCs w:val="18"/>
+          <w:lang w:eastAsia="de-DE"/>
+        </w:rPr>
+        <w:t>bspw</w:t>
+      </w:r>
+      <w:proofErr w:type="spellEnd"/>
+      <w:r>
+        <w:rPr>
+          <w:rFonts w:ascii="Arial" w:eastAsia="Times New Roman" w:hAnsi="Arial" w:cs="Arial"/>
+          <w:color w:val="000000"/>
+          <w:sz w:val="24"/>
+          <w:szCs w:val="18"/>
+          <w:lang w:eastAsia="de-DE"/>
+        </w:rPr>
+        <w:t xml:space="preserve"> auch der most-profitable-</w:t>
+      </w:r>
+      <w:proofErr w:type="spellStart"/>
+      <w:r>
+        <w:rPr>
+          <w:rFonts w:ascii="Arial" w:eastAsia="Times New Roman" w:hAnsi="Arial" w:cs="Arial"/>
+          <w:color w:val="000000"/>
+          <w:sz w:val="24"/>
+          <w:szCs w:val="18"/>
+          <w:lang w:eastAsia="de-DE"/>
+        </w:rPr>
+        <w:t>coin</w:t>
+      </w:r>
+      <w:proofErr w:type="spellEnd"/>
+      <w:r>
+        <w:rPr>
+          <w:rFonts w:ascii="Arial" w:eastAsia="Times New Roman" w:hAnsi="Arial" w:cs="Arial"/>
+          <w:color w:val="000000"/>
+          <w:sz w:val="24"/>
+          <w:szCs w:val="18"/>
+          <w:lang w:eastAsia="de-DE"/>
+        </w:rPr>
+        <w:t>-</w:t>
+      </w:r>
+      <w:proofErr w:type="spellStart"/>
+      <w:r>
+        <w:rPr>
+          <w:rFonts w:ascii="Arial" w:eastAsia="Times New Roman" w:hAnsi="Arial" w:cs="Arial"/>
+          <w:color w:val="000000"/>
+          <w:sz w:val="24"/>
+          <w:szCs w:val="18"/>
+          <w:lang w:eastAsia="de-DE"/>
+        </w:rPr>
+        <w:t>to-be-mined</w:t>
+      </w:r>
+      <w:proofErr w:type="spellEnd"/>
+      <w:r>
+        <w:rPr>
+          <w:rFonts w:ascii="Arial" w:eastAsia="Times New Roman" w:hAnsi="Arial" w:cs="Arial"/>
+          <w:color w:val="000000"/>
+          <w:sz w:val="24"/>
+          <w:szCs w:val="18"/>
+          <w:lang w:eastAsia="de-DE"/>
+        </w:rPr>
+        <w:t xml:space="preserve"> </w:t>
+      </w:r>
+      <w:proofErr w:type="spellStart"/>
+      <w:r>
+        <w:rPr>
+          <w:rFonts w:ascii="Arial" w:eastAsia="Times New Roman" w:hAnsi="Arial" w:cs="Arial"/>
+          <w:color w:val="000000"/>
+          <w:sz w:val="24"/>
+          <w:szCs w:val="18"/>
+          <w:lang w:eastAsia="de-DE"/>
+        </w:rPr>
+        <w:t>stuff</w:t>
+      </w:r>
+      <w:proofErr w:type="spellEnd"/>
+      <w:r>
+        <w:rPr>
+          <w:rFonts w:ascii="Arial" w:eastAsia="Times New Roman" w:hAnsi="Arial" w:cs="Arial"/>
+          <w:color w:val="000000"/>
+          <w:sz w:val="24"/>
+          <w:szCs w:val="18"/>
+          <w:lang w:eastAsia="de-DE"/>
+        </w:rPr>
+        <w:t>&gt;</w:t>
+      </w:r>
+    </w:p>
+    <w:p>
+      <w:pPr>
+        <w:shd w:val="clear" w:color="auto" w:fill="FFFFFF"/>
+        <w:spacing w:after="0" w:line="240" w:lineRule="auto"/>
+        <w:ind w:left="360"/>
+        <w:rPr>
+          <w:rFonts w:ascii="Arial" w:eastAsia="Times New Roman" w:hAnsi="Arial" w:cs="Arial"/>
+          <w:color w:val="000000"/>
+          <w:sz w:val="24"/>
+          <w:szCs w:val="18"/>
+          <w:lang w:eastAsia="de-DE"/>
+        </w:rPr>
+      </w:pPr>
     </w:p>
     <w:sectPr>
       <w:pgSz w:w="11906" w:h="16838"/>

</xml_diff>